<commit_message>
Changed the structure of the directory so that the UML diagrams are away from the main code
</commit_message>
<xml_diff>
--- a/Requirements Report.docx
+++ b/Requirements Report.docx
@@ -609,6 +609,15 @@
           </w:r>
         </w:p>
         <w:p>
+          <w:pPr>
+            <w:pStyle w:val="TOC1"/>
+            <w:tabs>
+              <w:tab w:val="right" w:leader="dot" w:pos="9016"/>
+            </w:tabs>
+            <w:rPr>
+              <w:noProof/>
+            </w:rPr>
+          </w:pPr>
           <w:r>
             <w:fldChar w:fldCharType="begin"/>
           </w:r>
@@ -618,15 +627,949 @@
           <w:r>
             <w:fldChar w:fldCharType="separate"/>
           </w:r>
-          <w:r>
+          <w:hyperlink w:anchor="_Toc37765656" w:history="1">
+            <w:r>
+              <w:rPr>
+                <w:rStyle w:val="Hyperlink"/>
+                <w:noProof/>
+              </w:rPr>
+              <w:t>Introduction</w:t>
+            </w:r>
+            <w:r>
+              <w:rPr>
+                <w:noProof/>
+                <w:webHidden/>
+              </w:rPr>
+              <w:tab/>
+            </w:r>
+            <w:r>
+              <w:rPr>
+                <w:noProof/>
+                <w:webHidden/>
+              </w:rPr>
+              <w:fldChar w:fldCharType="begin"/>
+            </w:r>
+            <w:r>
+              <w:rPr>
+                <w:noProof/>
+                <w:webHidden/>
+              </w:rPr>
+              <w:instrText xml:space="preserve"> PAGEREF _Toc37765656 \h </w:instrText>
+            </w:r>
+            <w:r>
+              <w:rPr>
+                <w:noProof/>
+                <w:webHidden/>
+              </w:rPr>
+            </w:r>
+            <w:r>
+              <w:rPr>
+                <w:noProof/>
+                <w:webHidden/>
+              </w:rPr>
+              <w:fldChar w:fldCharType="separate"/>
+            </w:r>
+            <w:r>
+              <w:rPr>
+                <w:noProof/>
+                <w:webHidden/>
+              </w:rPr>
+              <w:t>1</w:t>
+            </w:r>
+            <w:r>
+              <w:rPr>
+                <w:noProof/>
+                <w:webHidden/>
+              </w:rPr>
+              <w:fldChar w:fldCharType="end"/>
+            </w:r>
+          </w:hyperlink>
+        </w:p>
+        <w:p>
+          <w:pPr>
+            <w:pStyle w:val="TOC1"/>
+            <w:tabs>
+              <w:tab w:val="right" w:leader="dot" w:pos="9016"/>
+            </w:tabs>
             <w:rPr>
-              <w:b/>
-              <w:bCs/>
               <w:noProof/>
-              <w:lang w:val="en-US"/>
             </w:rPr>
-            <w:t>No table of contents entries found.</w:t>
-          </w:r>
+          </w:pPr>
+          <w:hyperlink w:anchor="_Toc37765657" w:history="1">
+            <w:r>
+              <w:rPr>
+                <w:rStyle w:val="Hyperlink"/>
+                <w:noProof/>
+              </w:rPr>
+              <w:t>Design</w:t>
+            </w:r>
+            <w:r>
+              <w:rPr>
+                <w:noProof/>
+                <w:webHidden/>
+              </w:rPr>
+              <w:tab/>
+            </w:r>
+            <w:r>
+              <w:rPr>
+                <w:noProof/>
+                <w:webHidden/>
+              </w:rPr>
+              <w:fldChar w:fldCharType="begin"/>
+            </w:r>
+            <w:r>
+              <w:rPr>
+                <w:noProof/>
+                <w:webHidden/>
+              </w:rPr>
+              <w:instrText xml:space="preserve"> PAGEREF _Toc37765657 \h </w:instrText>
+            </w:r>
+            <w:r>
+              <w:rPr>
+                <w:noProof/>
+                <w:webHidden/>
+              </w:rPr>
+            </w:r>
+            <w:r>
+              <w:rPr>
+                <w:noProof/>
+                <w:webHidden/>
+              </w:rPr>
+              <w:fldChar w:fldCharType="separate"/>
+            </w:r>
+            <w:r>
+              <w:rPr>
+                <w:noProof/>
+                <w:webHidden/>
+              </w:rPr>
+              <w:t>1</w:t>
+            </w:r>
+            <w:r>
+              <w:rPr>
+                <w:noProof/>
+                <w:webHidden/>
+              </w:rPr>
+              <w:fldChar w:fldCharType="end"/>
+            </w:r>
+          </w:hyperlink>
+        </w:p>
+        <w:p>
+          <w:pPr>
+            <w:pStyle w:val="TOC2"/>
+            <w:tabs>
+              <w:tab w:val="right" w:leader="dot" w:pos="9016"/>
+            </w:tabs>
+            <w:rPr>
+              <w:noProof/>
+            </w:rPr>
+          </w:pPr>
+          <w:hyperlink w:anchor="_Toc37765658" w:history="1">
+            <w:r>
+              <w:rPr>
+                <w:rStyle w:val="Hyperlink"/>
+                <w:noProof/>
+              </w:rPr>
+              <w:t>Requirements</w:t>
+            </w:r>
+            <w:r>
+              <w:rPr>
+                <w:noProof/>
+                <w:webHidden/>
+              </w:rPr>
+              <w:tab/>
+            </w:r>
+            <w:r>
+              <w:rPr>
+                <w:noProof/>
+                <w:webHidden/>
+              </w:rPr>
+              <w:fldChar w:fldCharType="begin"/>
+            </w:r>
+            <w:r>
+              <w:rPr>
+                <w:noProof/>
+                <w:webHidden/>
+              </w:rPr>
+              <w:instrText xml:space="preserve"> PAGEREF _Toc37765658 \h </w:instrText>
+            </w:r>
+            <w:r>
+              <w:rPr>
+                <w:noProof/>
+                <w:webHidden/>
+              </w:rPr>
+            </w:r>
+            <w:r>
+              <w:rPr>
+                <w:noProof/>
+                <w:webHidden/>
+              </w:rPr>
+              <w:fldChar w:fldCharType="separate"/>
+            </w:r>
+            <w:r>
+              <w:rPr>
+                <w:noProof/>
+                <w:webHidden/>
+              </w:rPr>
+              <w:t>1</w:t>
+            </w:r>
+            <w:r>
+              <w:rPr>
+                <w:noProof/>
+                <w:webHidden/>
+              </w:rPr>
+              <w:fldChar w:fldCharType="end"/>
+            </w:r>
+          </w:hyperlink>
+        </w:p>
+        <w:p>
+          <w:pPr>
+            <w:pStyle w:val="TOC2"/>
+            <w:tabs>
+              <w:tab w:val="right" w:leader="dot" w:pos="9016"/>
+            </w:tabs>
+            <w:rPr>
+              <w:noProof/>
+            </w:rPr>
+          </w:pPr>
+          <w:hyperlink w:anchor="_Toc37765659" w:history="1">
+            <w:r>
+              <w:rPr>
+                <w:rStyle w:val="Hyperlink"/>
+                <w:noProof/>
+              </w:rPr>
+              <w:t>UML Diagrams</w:t>
+            </w:r>
+            <w:r>
+              <w:rPr>
+                <w:noProof/>
+                <w:webHidden/>
+              </w:rPr>
+              <w:tab/>
+            </w:r>
+            <w:r>
+              <w:rPr>
+                <w:noProof/>
+                <w:webHidden/>
+              </w:rPr>
+              <w:fldChar w:fldCharType="begin"/>
+            </w:r>
+            <w:r>
+              <w:rPr>
+                <w:noProof/>
+                <w:webHidden/>
+              </w:rPr>
+              <w:instrText xml:space="preserve"> PAGEREF _Toc37765659 \h </w:instrText>
+            </w:r>
+            <w:r>
+              <w:rPr>
+                <w:noProof/>
+                <w:webHidden/>
+              </w:rPr>
+            </w:r>
+            <w:r>
+              <w:rPr>
+                <w:noProof/>
+                <w:webHidden/>
+              </w:rPr>
+              <w:fldChar w:fldCharType="separate"/>
+            </w:r>
+            <w:r>
+              <w:rPr>
+                <w:noProof/>
+                <w:webHidden/>
+              </w:rPr>
+              <w:t>1</w:t>
+            </w:r>
+            <w:r>
+              <w:rPr>
+                <w:noProof/>
+                <w:webHidden/>
+              </w:rPr>
+              <w:fldChar w:fldCharType="end"/>
+            </w:r>
+          </w:hyperlink>
+        </w:p>
+        <w:p>
+          <w:pPr>
+            <w:pStyle w:val="TOC3"/>
+            <w:tabs>
+              <w:tab w:val="right" w:leader="dot" w:pos="9016"/>
+            </w:tabs>
+            <w:rPr>
+              <w:noProof/>
+            </w:rPr>
+          </w:pPr>
+          <w:hyperlink w:anchor="_Toc37765660" w:history="1">
+            <w:r>
+              <w:rPr>
+                <w:rStyle w:val="Hyperlink"/>
+                <w:noProof/>
+              </w:rPr>
+              <w:t>Entity Relationship Diagrams</w:t>
+            </w:r>
+            <w:r>
+              <w:rPr>
+                <w:noProof/>
+                <w:webHidden/>
+              </w:rPr>
+              <w:tab/>
+            </w:r>
+            <w:r>
+              <w:rPr>
+                <w:noProof/>
+                <w:webHidden/>
+              </w:rPr>
+              <w:fldChar w:fldCharType="begin"/>
+            </w:r>
+            <w:r>
+              <w:rPr>
+                <w:noProof/>
+                <w:webHidden/>
+              </w:rPr>
+              <w:instrText xml:space="preserve"> PAGEREF _Toc37765660 \h </w:instrText>
+            </w:r>
+            <w:r>
+              <w:rPr>
+                <w:noProof/>
+                <w:webHidden/>
+              </w:rPr>
+            </w:r>
+            <w:r>
+              <w:rPr>
+                <w:noProof/>
+                <w:webHidden/>
+              </w:rPr>
+              <w:fldChar w:fldCharType="separate"/>
+            </w:r>
+            <w:r>
+              <w:rPr>
+                <w:noProof/>
+                <w:webHidden/>
+              </w:rPr>
+              <w:t>1</w:t>
+            </w:r>
+            <w:r>
+              <w:rPr>
+                <w:noProof/>
+                <w:webHidden/>
+              </w:rPr>
+              <w:fldChar w:fldCharType="end"/>
+            </w:r>
+          </w:hyperlink>
+        </w:p>
+        <w:p>
+          <w:pPr>
+            <w:pStyle w:val="TOC3"/>
+            <w:tabs>
+              <w:tab w:val="right" w:leader="dot" w:pos="9016"/>
+            </w:tabs>
+            <w:rPr>
+              <w:noProof/>
+            </w:rPr>
+          </w:pPr>
+          <w:hyperlink w:anchor="_Toc37765661" w:history="1">
+            <w:r>
+              <w:rPr>
+                <w:rStyle w:val="Hyperlink"/>
+                <w:noProof/>
+              </w:rPr>
+              <w:t>Class Diagrams</w:t>
+            </w:r>
+            <w:r>
+              <w:rPr>
+                <w:noProof/>
+                <w:webHidden/>
+              </w:rPr>
+              <w:tab/>
+            </w:r>
+            <w:r>
+              <w:rPr>
+                <w:noProof/>
+                <w:webHidden/>
+              </w:rPr>
+              <w:fldChar w:fldCharType="begin"/>
+            </w:r>
+            <w:r>
+              <w:rPr>
+                <w:noProof/>
+                <w:webHidden/>
+              </w:rPr>
+              <w:instrText xml:space="preserve"> PAGEREF _Toc37765661 \h </w:instrText>
+            </w:r>
+            <w:r>
+              <w:rPr>
+                <w:noProof/>
+                <w:webHidden/>
+              </w:rPr>
+            </w:r>
+            <w:r>
+              <w:rPr>
+                <w:noProof/>
+                <w:webHidden/>
+              </w:rPr>
+              <w:fldChar w:fldCharType="separate"/>
+            </w:r>
+            <w:r>
+              <w:rPr>
+                <w:noProof/>
+                <w:webHidden/>
+              </w:rPr>
+              <w:t>1</w:t>
+            </w:r>
+            <w:r>
+              <w:rPr>
+                <w:noProof/>
+                <w:webHidden/>
+              </w:rPr>
+              <w:fldChar w:fldCharType="end"/>
+            </w:r>
+          </w:hyperlink>
+        </w:p>
+        <w:p>
+          <w:pPr>
+            <w:pStyle w:val="TOC3"/>
+            <w:tabs>
+              <w:tab w:val="right" w:leader="dot" w:pos="9016"/>
+            </w:tabs>
+            <w:rPr>
+              <w:noProof/>
+            </w:rPr>
+          </w:pPr>
+          <w:hyperlink w:anchor="_Toc37765662" w:history="1">
+            <w:r>
+              <w:rPr>
+                <w:rStyle w:val="Hyperlink"/>
+                <w:noProof/>
+              </w:rPr>
+              <w:t>Use Case Diagrams</w:t>
+            </w:r>
+            <w:r>
+              <w:rPr>
+                <w:noProof/>
+                <w:webHidden/>
+              </w:rPr>
+              <w:tab/>
+            </w:r>
+            <w:r>
+              <w:rPr>
+                <w:noProof/>
+                <w:webHidden/>
+              </w:rPr>
+              <w:fldChar w:fldCharType="begin"/>
+            </w:r>
+            <w:r>
+              <w:rPr>
+                <w:noProof/>
+                <w:webHidden/>
+              </w:rPr>
+              <w:instrText xml:space="preserve"> PAGEREF _Toc37765662 \h </w:instrText>
+            </w:r>
+            <w:r>
+              <w:rPr>
+                <w:noProof/>
+                <w:webHidden/>
+              </w:rPr>
+            </w:r>
+            <w:r>
+              <w:rPr>
+                <w:noProof/>
+                <w:webHidden/>
+              </w:rPr>
+              <w:fldChar w:fldCharType="separate"/>
+            </w:r>
+            <w:r>
+              <w:rPr>
+                <w:noProof/>
+                <w:webHidden/>
+              </w:rPr>
+              <w:t>1</w:t>
+            </w:r>
+            <w:r>
+              <w:rPr>
+                <w:noProof/>
+                <w:webHidden/>
+              </w:rPr>
+              <w:fldChar w:fldCharType="end"/>
+            </w:r>
+          </w:hyperlink>
+        </w:p>
+        <w:p>
+          <w:pPr>
+            <w:pStyle w:val="TOC1"/>
+            <w:tabs>
+              <w:tab w:val="right" w:leader="dot" w:pos="9016"/>
+            </w:tabs>
+            <w:rPr>
+              <w:noProof/>
+            </w:rPr>
+          </w:pPr>
+          <w:hyperlink w:anchor="_Toc37765663" w:history="1">
+            <w:r>
+              <w:rPr>
+                <w:rStyle w:val="Hyperlink"/>
+                <w:noProof/>
+              </w:rPr>
+              <w:t>Implementation</w:t>
+            </w:r>
+            <w:r>
+              <w:rPr>
+                <w:noProof/>
+                <w:webHidden/>
+              </w:rPr>
+              <w:tab/>
+            </w:r>
+            <w:r>
+              <w:rPr>
+                <w:noProof/>
+                <w:webHidden/>
+              </w:rPr>
+              <w:fldChar w:fldCharType="begin"/>
+            </w:r>
+            <w:r>
+              <w:rPr>
+                <w:noProof/>
+                <w:webHidden/>
+              </w:rPr>
+              <w:instrText xml:space="preserve"> PAGEREF _Toc37765663 \h </w:instrText>
+            </w:r>
+            <w:r>
+              <w:rPr>
+                <w:noProof/>
+                <w:webHidden/>
+              </w:rPr>
+            </w:r>
+            <w:r>
+              <w:rPr>
+                <w:noProof/>
+                <w:webHidden/>
+              </w:rPr>
+              <w:fldChar w:fldCharType="separate"/>
+            </w:r>
+            <w:r>
+              <w:rPr>
+                <w:noProof/>
+                <w:webHidden/>
+              </w:rPr>
+              <w:t>1</w:t>
+            </w:r>
+            <w:r>
+              <w:rPr>
+                <w:noProof/>
+                <w:webHidden/>
+              </w:rPr>
+              <w:fldChar w:fldCharType="end"/>
+            </w:r>
+          </w:hyperlink>
+        </w:p>
+        <w:p>
+          <w:pPr>
+            <w:pStyle w:val="TOC3"/>
+            <w:tabs>
+              <w:tab w:val="right" w:leader="dot" w:pos="9016"/>
+            </w:tabs>
+            <w:rPr>
+              <w:noProof/>
+            </w:rPr>
+          </w:pPr>
+          <w:hyperlink w:anchor="_Toc37765664" w:history="1">
+            <w:r>
+              <w:rPr>
+                <w:rStyle w:val="Hyperlink"/>
+                <w:noProof/>
+              </w:rPr>
+              <w:t>Included Functions</w:t>
+            </w:r>
+            <w:r>
+              <w:rPr>
+                <w:noProof/>
+                <w:webHidden/>
+              </w:rPr>
+              <w:tab/>
+            </w:r>
+            <w:r>
+              <w:rPr>
+                <w:noProof/>
+                <w:webHidden/>
+              </w:rPr>
+              <w:fldChar w:fldCharType="begin"/>
+            </w:r>
+            <w:r>
+              <w:rPr>
+                <w:noProof/>
+                <w:webHidden/>
+              </w:rPr>
+              <w:instrText xml:space="preserve"> PAGEREF _Toc37765664 \h </w:instrText>
+            </w:r>
+            <w:r>
+              <w:rPr>
+                <w:noProof/>
+                <w:webHidden/>
+              </w:rPr>
+            </w:r>
+            <w:r>
+              <w:rPr>
+                <w:noProof/>
+                <w:webHidden/>
+              </w:rPr>
+              <w:fldChar w:fldCharType="separate"/>
+            </w:r>
+            <w:r>
+              <w:rPr>
+                <w:noProof/>
+                <w:webHidden/>
+              </w:rPr>
+              <w:t>1</w:t>
+            </w:r>
+            <w:r>
+              <w:rPr>
+                <w:noProof/>
+                <w:webHidden/>
+              </w:rPr>
+              <w:fldChar w:fldCharType="end"/>
+            </w:r>
+          </w:hyperlink>
+        </w:p>
+        <w:p>
+          <w:pPr>
+            <w:pStyle w:val="TOC3"/>
+            <w:tabs>
+              <w:tab w:val="right" w:leader="dot" w:pos="9016"/>
+            </w:tabs>
+            <w:rPr>
+              <w:noProof/>
+            </w:rPr>
+          </w:pPr>
+          <w:hyperlink w:anchor="_Toc37765665" w:history="1">
+            <w:r>
+              <w:rPr>
+                <w:rStyle w:val="Hyperlink"/>
+                <w:noProof/>
+              </w:rPr>
+              <w:t>Interface Design</w:t>
+            </w:r>
+            <w:r>
+              <w:rPr>
+                <w:noProof/>
+                <w:webHidden/>
+              </w:rPr>
+              <w:tab/>
+            </w:r>
+            <w:r>
+              <w:rPr>
+                <w:noProof/>
+                <w:webHidden/>
+              </w:rPr>
+              <w:fldChar w:fldCharType="begin"/>
+            </w:r>
+            <w:r>
+              <w:rPr>
+                <w:noProof/>
+                <w:webHidden/>
+              </w:rPr>
+              <w:instrText xml:space="preserve"> PAGEREF _Toc37765665 \h </w:instrText>
+            </w:r>
+            <w:r>
+              <w:rPr>
+                <w:noProof/>
+                <w:webHidden/>
+              </w:rPr>
+            </w:r>
+            <w:r>
+              <w:rPr>
+                <w:noProof/>
+                <w:webHidden/>
+              </w:rPr>
+              <w:fldChar w:fldCharType="separate"/>
+            </w:r>
+            <w:r>
+              <w:rPr>
+                <w:noProof/>
+                <w:webHidden/>
+              </w:rPr>
+              <w:t>1</w:t>
+            </w:r>
+            <w:r>
+              <w:rPr>
+                <w:noProof/>
+                <w:webHidden/>
+              </w:rPr>
+              <w:fldChar w:fldCharType="end"/>
+            </w:r>
+          </w:hyperlink>
+        </w:p>
+        <w:p>
+          <w:pPr>
+            <w:pStyle w:val="TOC3"/>
+            <w:tabs>
+              <w:tab w:val="right" w:leader="dot" w:pos="9016"/>
+            </w:tabs>
+            <w:rPr>
+              <w:noProof/>
+            </w:rPr>
+          </w:pPr>
+          <w:hyperlink w:anchor="_Toc37765666" w:history="1">
+            <w:r>
+              <w:rPr>
+                <w:rStyle w:val="Hyperlink"/>
+                <w:noProof/>
+              </w:rPr>
+              <w:t>Program Structure</w:t>
+            </w:r>
+            <w:r>
+              <w:rPr>
+                <w:noProof/>
+                <w:webHidden/>
+              </w:rPr>
+              <w:tab/>
+            </w:r>
+            <w:r>
+              <w:rPr>
+                <w:noProof/>
+                <w:webHidden/>
+              </w:rPr>
+              <w:fldChar w:fldCharType="begin"/>
+            </w:r>
+            <w:r>
+              <w:rPr>
+                <w:noProof/>
+                <w:webHidden/>
+              </w:rPr>
+              <w:instrText xml:space="preserve"> PAGEREF _Toc37765666 \h </w:instrText>
+            </w:r>
+            <w:r>
+              <w:rPr>
+                <w:noProof/>
+                <w:webHidden/>
+              </w:rPr>
+            </w:r>
+            <w:r>
+              <w:rPr>
+                <w:noProof/>
+                <w:webHidden/>
+              </w:rPr>
+              <w:fldChar w:fldCharType="separate"/>
+            </w:r>
+            <w:r>
+              <w:rPr>
+                <w:noProof/>
+                <w:webHidden/>
+              </w:rPr>
+              <w:t>1</w:t>
+            </w:r>
+            <w:r>
+              <w:rPr>
+                <w:noProof/>
+                <w:webHidden/>
+              </w:rPr>
+              <w:fldChar w:fldCharType="end"/>
+            </w:r>
+          </w:hyperlink>
+        </w:p>
+        <w:p>
+          <w:pPr>
+            <w:pStyle w:val="TOC1"/>
+            <w:tabs>
+              <w:tab w:val="right" w:leader="dot" w:pos="9016"/>
+            </w:tabs>
+            <w:rPr>
+              <w:noProof/>
+            </w:rPr>
+          </w:pPr>
+          <w:hyperlink w:anchor="_Toc37765667" w:history="1">
+            <w:r>
+              <w:rPr>
+                <w:rStyle w:val="Hyperlink"/>
+                <w:noProof/>
+              </w:rPr>
+              <w:t>Evaluation</w:t>
+            </w:r>
+            <w:r>
+              <w:rPr>
+                <w:noProof/>
+                <w:webHidden/>
+              </w:rPr>
+              <w:tab/>
+            </w:r>
+            <w:r>
+              <w:rPr>
+                <w:noProof/>
+                <w:webHidden/>
+              </w:rPr>
+              <w:fldChar w:fldCharType="begin"/>
+            </w:r>
+            <w:r>
+              <w:rPr>
+                <w:noProof/>
+                <w:webHidden/>
+              </w:rPr>
+              <w:instrText xml:space="preserve"> PAGEREF _Toc37765667 \h </w:instrText>
+            </w:r>
+            <w:r>
+              <w:rPr>
+                <w:noProof/>
+                <w:webHidden/>
+              </w:rPr>
+            </w:r>
+            <w:r>
+              <w:rPr>
+                <w:noProof/>
+                <w:webHidden/>
+              </w:rPr>
+              <w:fldChar w:fldCharType="separate"/>
+            </w:r>
+            <w:r>
+              <w:rPr>
+                <w:noProof/>
+                <w:webHidden/>
+              </w:rPr>
+              <w:t>1</w:t>
+            </w:r>
+            <w:r>
+              <w:rPr>
+                <w:noProof/>
+                <w:webHidden/>
+              </w:rPr>
+              <w:fldChar w:fldCharType="end"/>
+            </w:r>
+          </w:hyperlink>
+        </w:p>
+        <w:p>
+          <w:pPr>
+            <w:pStyle w:val="TOC1"/>
+            <w:tabs>
+              <w:tab w:val="right" w:leader="dot" w:pos="9016"/>
+            </w:tabs>
+            <w:rPr>
+              <w:noProof/>
+            </w:rPr>
+          </w:pPr>
+          <w:hyperlink w:anchor="_Toc37765668" w:history="1">
+            <w:r>
+              <w:rPr>
+                <w:rStyle w:val="Hyperlink"/>
+                <w:noProof/>
+              </w:rPr>
+              <w:t>Conclusion</w:t>
+            </w:r>
+            <w:r>
+              <w:rPr>
+                <w:noProof/>
+                <w:webHidden/>
+              </w:rPr>
+              <w:tab/>
+            </w:r>
+            <w:r>
+              <w:rPr>
+                <w:noProof/>
+                <w:webHidden/>
+              </w:rPr>
+              <w:fldChar w:fldCharType="begin"/>
+            </w:r>
+            <w:r>
+              <w:rPr>
+                <w:noProof/>
+                <w:webHidden/>
+              </w:rPr>
+              <w:instrText xml:space="preserve"> PAGEREF _Toc37765668 \h </w:instrText>
+            </w:r>
+            <w:r>
+              <w:rPr>
+                <w:noProof/>
+                <w:webHidden/>
+              </w:rPr>
+            </w:r>
+            <w:r>
+              <w:rPr>
+                <w:noProof/>
+                <w:webHidden/>
+              </w:rPr>
+              <w:fldChar w:fldCharType="separate"/>
+            </w:r>
+            <w:r>
+              <w:rPr>
+                <w:noProof/>
+                <w:webHidden/>
+              </w:rPr>
+              <w:t>1</w:t>
+            </w:r>
+            <w:r>
+              <w:rPr>
+                <w:noProof/>
+                <w:webHidden/>
+              </w:rPr>
+              <w:fldChar w:fldCharType="end"/>
+            </w:r>
+          </w:hyperlink>
+        </w:p>
+        <w:p>
+          <w:pPr>
+            <w:pStyle w:val="TOC1"/>
+            <w:tabs>
+              <w:tab w:val="right" w:leader="dot" w:pos="9016"/>
+            </w:tabs>
+            <w:rPr>
+              <w:noProof/>
+            </w:rPr>
+          </w:pPr>
+          <w:hyperlink w:anchor="_Toc37765669" w:history="1">
+            <w:r>
+              <w:rPr>
+                <w:rStyle w:val="Hyperlink"/>
+                <w:noProof/>
+              </w:rPr>
+              <w:t>Appendix</w:t>
+            </w:r>
+            <w:r>
+              <w:rPr>
+                <w:noProof/>
+                <w:webHidden/>
+              </w:rPr>
+              <w:tab/>
+            </w:r>
+            <w:r>
+              <w:rPr>
+                <w:noProof/>
+                <w:webHidden/>
+              </w:rPr>
+              <w:fldChar w:fldCharType="begin"/>
+            </w:r>
+            <w:r>
+              <w:rPr>
+                <w:noProof/>
+                <w:webHidden/>
+              </w:rPr>
+              <w:instrText xml:space="preserve"> PAGEREF _Toc37765669 \h </w:instrText>
+            </w:r>
+            <w:r>
+              <w:rPr>
+                <w:noProof/>
+                <w:webHidden/>
+              </w:rPr>
+            </w:r>
+            <w:r>
+              <w:rPr>
+                <w:noProof/>
+                <w:webHidden/>
+              </w:rPr>
+              <w:fldChar w:fldCharType="separate"/>
+            </w:r>
+            <w:r>
+              <w:rPr>
+                <w:noProof/>
+                <w:webHidden/>
+              </w:rPr>
+              <w:t>1</w:t>
+            </w:r>
+            <w:r>
+              <w:rPr>
+                <w:noProof/>
+                <w:webHidden/>
+              </w:rPr>
+              <w:fldChar w:fldCharType="end"/>
+            </w:r>
+          </w:hyperlink>
+        </w:p>
+        <w:p>
           <w:r>
             <w:rPr>
               <w:b/>
@@ -642,10 +1585,16 @@
     <w:p/>
     <w:p>
       <w:pPr>
-        <w:pStyle w:val="Heading1"/>
-      </w:pPr>
-      <w:r>
-        <w:t>Introduction</w:t>
+        <w:rPr>
+          <w:rFonts w:asciiTheme="majorHAnsi" w:eastAsiaTheme="majorEastAsia" w:hAnsiTheme="majorHAnsi" w:cstheme="majorBidi"/>
+          <w:color w:val="2F5496" w:themeColor="accent1" w:themeShade="BF"/>
+          <w:sz w:val="32"/>
+          <w:szCs w:val="32"/>
+        </w:rPr>
+      </w:pPr>
+      <w:bookmarkStart w:id="0" w:name="_Toc37765656"/>
+      <w:r>
+        <w:br w:type="page"/>
       </w:r>
     </w:p>
     <w:p>
@@ -653,106 +1602,308 @@
         <w:pStyle w:val="Heading1"/>
       </w:pPr>
       <w:r>
-        <w:t>Design</w:t>
-      </w:r>
-    </w:p>
-    <w:p>
-      <w:pPr>
-        <w:pStyle w:val="Heading2"/>
-      </w:pPr>
-      <w:r>
-        <w:t>Requirements</w:t>
-      </w:r>
-      <w:bookmarkStart w:id="0" w:name="_GoBack"/>
+        <w:lastRenderedPageBreak/>
+        <w:t xml:space="preserve">1 </w:t>
+      </w:r>
+      <w:r>
+        <w:t>Introduction</w:t>
+      </w:r>
       <w:bookmarkEnd w:id="0"/>
     </w:p>
     <w:p>
       <w:pPr>
-        <w:pStyle w:val="Heading2"/>
-      </w:pPr>
-      <w:r>
-        <w:t>UML Diagrams</w:t>
-      </w:r>
+        <w:pStyle w:val="Heading1"/>
+      </w:pPr>
+      <w:bookmarkStart w:id="1" w:name="_Toc37765657"/>
+      <w:r>
+        <w:t xml:space="preserve">2 </w:t>
+      </w:r>
+      <w:r>
+        <w:t>Design</w:t>
+      </w:r>
+      <w:bookmarkEnd w:id="1"/>
     </w:p>
     <w:p>
       <w:pPr>
-        <w:pStyle w:val="Heading3"/>
-      </w:pPr>
-      <w:r>
-        <w:t>Entity Relationship Diagrams</w:t>
-      </w:r>
+        <w:pStyle w:val="Heading2"/>
+      </w:pPr>
+      <w:bookmarkStart w:id="2" w:name="_Toc37765658"/>
+      <w:r>
+        <w:t xml:space="preserve">2.1 </w:t>
+      </w:r>
+      <w:r>
+        <w:t>Requirements</w:t>
+      </w:r>
+      <w:bookmarkEnd w:id="2"/>
     </w:p>
     <w:p>
       <w:pPr>
-        <w:pStyle w:val="Heading3"/>
-      </w:pPr>
-      <w:r>
-        <w:t>Class Diagrams</w:t>
-      </w:r>
+        <w:pStyle w:val="Heading2"/>
+      </w:pPr>
+      <w:bookmarkStart w:id="3" w:name="_Toc37765659"/>
+      <w:r>
+        <w:t xml:space="preserve">2.2 </w:t>
+      </w:r>
+      <w:r>
+        <w:t>UML Diagrams</w:t>
+      </w:r>
+      <w:bookmarkEnd w:id="3"/>
     </w:p>
     <w:p>
       <w:pPr>
         <w:pStyle w:val="Heading3"/>
       </w:pPr>
-      <w:r>
-        <w:t>Use Case Diagrams</w:t>
-      </w:r>
+      <w:bookmarkStart w:id="4" w:name="_Toc37765660"/>
+      <w:r>
+        <w:t xml:space="preserve">2.2.1 </w:t>
+      </w:r>
+      <w:r>
+        <w:t>Entity Relationship Diagrams</w:t>
+      </w:r>
+      <w:bookmarkEnd w:id="4"/>
     </w:p>
     <w:p>
       <w:pPr>
-        <w:pStyle w:val="Heading1"/>
-      </w:pPr>
-      <w:r>
-        <w:t>Implementation</w:t>
+        <w:pStyle w:val="Heading4"/>
+      </w:pPr>
+      <w:r>
+        <w:t>2.2.1.1 Initial Relationship</w:t>
+      </w:r>
+      <w:r>
+        <w:t xml:space="preserve"> Diagram</w:t>
       </w:r>
     </w:p>
     <w:p>
       <w:pPr>
-        <w:pStyle w:val="Heading3"/>
-      </w:pPr>
-      <w:r>
-        <w:t>Included Functions</w:t>
+        <w:pStyle w:val="Heading4"/>
+      </w:pPr>
+      <w:r>
+        <w:t>2.2.1.2 Final Relationship Diagram</w:t>
       </w:r>
     </w:p>
     <w:p>
       <w:pPr>
         <w:pStyle w:val="Heading3"/>
       </w:pPr>
-      <w:r>
-        <w:t>Interface Design</w:t>
-      </w:r>
+      <w:bookmarkStart w:id="5" w:name="_Toc37765661"/>
+      <w:r>
+        <w:t xml:space="preserve">2.2.2 </w:t>
+      </w:r>
+      <w:r>
+        <w:t>Class Diagrams</w:t>
+      </w:r>
+      <w:bookmarkEnd w:id="5"/>
     </w:p>
     <w:p>
       <w:pPr>
         <w:pStyle w:val="Heading3"/>
       </w:pPr>
-      <w:r>
-        <w:t>Program Structure</w:t>
-      </w:r>
+      <w:bookmarkStart w:id="6" w:name="_Toc37765662"/>
+      <w:r>
+        <w:t xml:space="preserve">2.2.3 </w:t>
+      </w:r>
+      <w:r>
+        <w:t>Use Case Diagrams</w:t>
+      </w:r>
+      <w:bookmarkEnd w:id="6"/>
     </w:p>
     <w:p>
       <w:pPr>
-        <w:pStyle w:val="Heading1"/>
-      </w:pPr>
-      <w:r>
-        <w:t>Evaluation</w:t>
+        <w:pStyle w:val="Heading3"/>
+      </w:pPr>
+      <w:r>
+        <w:t>2.2.4 Activity Diagrams</w:t>
       </w:r>
     </w:p>
     <w:p>
       <w:pPr>
-        <w:pStyle w:val="Heading1"/>
-      </w:pPr>
-      <w:r>
-        <w:t>Conclusion</w:t>
+        <w:pStyle w:val="Heading3"/>
+      </w:pPr>
+      <w:r>
+        <w:t>2.2.5 Sequence Diagrams</w:t>
       </w:r>
     </w:p>
     <w:p>
       <w:pPr>
+        <w:pStyle w:val="Heading3"/>
+      </w:pPr>
+      <w:r>
+        <w:t>2.2.5 State Diagrams</w:t>
+      </w:r>
+    </w:p>
+    <w:p>
+      <w:pPr>
+        <w:pStyle w:val="Heading2"/>
+      </w:pPr>
+      <w:r>
+        <w:t>2.3</w:t>
+      </w:r>
+      <w:r>
+        <w:t xml:space="preserve"> SQL Statements</w:t>
+      </w:r>
+    </w:p>
+    <w:p>
+      <w:pPr>
+        <w:pStyle w:val="Heading3"/>
+      </w:pPr>
+      <w:r>
+        <w:t xml:space="preserve">2.3.1 Create the </w:t>
+      </w:r>
+      <w:r>
+        <w:t>T</w:t>
+      </w:r>
+      <w:r>
+        <w:t>able</w:t>
+      </w:r>
+      <w:r>
+        <w:t>s</w:t>
+      </w:r>
+    </w:p>
+    <w:p>
+      <w:pPr>
+        <w:pStyle w:val="Heading3"/>
+      </w:pPr>
+      <w:r>
+        <w:t xml:space="preserve">2.3.2 Retrieve Data from </w:t>
+      </w:r>
+      <w:r>
+        <w:t>T</w:t>
+      </w:r>
+      <w:r>
+        <w:t>ables</w:t>
+      </w:r>
+    </w:p>
+    <w:p>
+      <w:pPr>
+        <w:pStyle w:val="Heading3"/>
+      </w:pPr>
+      <w:r>
+        <w:t xml:space="preserve">2.3.3 Add Data to </w:t>
+      </w:r>
+      <w:r>
+        <w:t>T</w:t>
+      </w:r>
+      <w:r>
+        <w:t>ables</w:t>
+      </w:r>
+    </w:p>
+    <w:p>
+      <w:pPr>
+        <w:pStyle w:val="Heading3"/>
+      </w:pPr>
+      <w:r>
+        <w:t xml:space="preserve">2.3.4 Delete Data from </w:t>
+      </w:r>
+      <w:r>
+        <w:t>T</w:t>
+      </w:r>
+      <w:r>
+        <w:t>ables</w:t>
+      </w:r>
+    </w:p>
+    <w:p>
+      <w:pPr>
+        <w:pStyle w:val="Heading2"/>
+      </w:pPr>
+      <w:r>
+        <w:t>2.4</w:t>
+      </w:r>
+      <w:r>
+        <w:t xml:space="preserve"> Link to Git Account</w:t>
+      </w:r>
+      <w:bookmarkStart w:id="7" w:name="_GoBack"/>
+      <w:bookmarkEnd w:id="7"/>
+    </w:p>
+    <w:p>
+      <w:pPr>
         <w:pStyle w:val="Heading1"/>
       </w:pPr>
+      <w:bookmarkStart w:id="8" w:name="_Toc37765663"/>
+      <w:r>
+        <w:t xml:space="preserve">3 </w:t>
+      </w:r>
+      <w:r>
+        <w:t>Implementation</w:t>
+      </w:r>
+      <w:bookmarkEnd w:id="8"/>
+    </w:p>
+    <w:p>
+      <w:pPr>
+        <w:pStyle w:val="Heading2"/>
+      </w:pPr>
+      <w:bookmarkStart w:id="9" w:name="_Toc37765664"/>
+      <w:r>
+        <w:t xml:space="preserve">3.1 </w:t>
+      </w:r>
+      <w:r>
+        <w:t>Included Functions</w:t>
+      </w:r>
+      <w:bookmarkEnd w:id="9"/>
+    </w:p>
+    <w:p>
+      <w:pPr>
+        <w:pStyle w:val="Heading2"/>
+      </w:pPr>
+      <w:bookmarkStart w:id="10" w:name="_Toc37765665"/>
+      <w:r>
+        <w:t xml:space="preserve">3.2 </w:t>
+      </w:r>
+      <w:r>
+        <w:t>Interface Design</w:t>
+      </w:r>
+      <w:bookmarkEnd w:id="10"/>
+    </w:p>
+    <w:p>
+      <w:pPr>
+        <w:pStyle w:val="Heading2"/>
+      </w:pPr>
+      <w:bookmarkStart w:id="11" w:name="_Toc37765666"/>
+      <w:r>
+        <w:t xml:space="preserve">3.3 </w:t>
+      </w:r>
+      <w:r>
+        <w:t>Program Structure</w:t>
+      </w:r>
+      <w:bookmarkEnd w:id="11"/>
+    </w:p>
+    <w:p>
+      <w:pPr>
+        <w:pStyle w:val="Heading1"/>
+      </w:pPr>
+      <w:bookmarkStart w:id="12" w:name="_Toc37765667"/>
+      <w:r>
+        <w:t xml:space="preserve">4 </w:t>
+      </w:r>
+      <w:r>
+        <w:t>Evaluation</w:t>
+      </w:r>
+      <w:bookmarkEnd w:id="12"/>
+    </w:p>
+    <w:p>
+      <w:pPr>
+        <w:pStyle w:val="Heading1"/>
+      </w:pPr>
+      <w:bookmarkStart w:id="13" w:name="_Toc37765668"/>
+      <w:r>
+        <w:t xml:space="preserve">5 </w:t>
+      </w:r>
+      <w:r>
+        <w:t>Conclusion</w:t>
+      </w:r>
+      <w:bookmarkEnd w:id="13"/>
+    </w:p>
+    <w:p>
+      <w:pPr>
+        <w:pStyle w:val="Heading1"/>
+      </w:pPr>
+      <w:bookmarkStart w:id="14" w:name="_Toc37765669"/>
+      <w:r>
+        <w:t xml:space="preserve">6 </w:t>
+      </w:r>
       <w:r>
         <w:t>Appendix</w:t>
       </w:r>
+      <w:bookmarkEnd w:id="14"/>
     </w:p>
     <w:sectPr>
       <w:pgSz w:w="11906" w:h="16838"/>
@@ -764,6 +1915,127 @@
     </w:sectPr>
   </w:body>
 </w:document>
+</file>
+
+<file path=word/numbering.xml><?xml version="1.0" encoding="utf-8"?>
+<w:numbering xmlns:wpc="http://schemas.microsoft.com/office/word/2010/wordprocessingCanvas" xmlns:cx="http://schemas.microsoft.com/office/drawing/2014/chartex" xmlns:cx1="http://schemas.microsoft.com/office/drawing/2015/9/8/chartex" xmlns:cx2="http://schemas.microsoft.com/office/drawing/2015/10/21/chartex" xmlns:cx3="http://schemas.microsoft.com/office/drawing/2016/5/9/chartex" xmlns:cx4="http://schemas.microsoft.com/office/drawing/2016/5/10/chartex" xmlns:cx5="http://schemas.microsoft.com/office/drawing/2016/5/11/chartex" xmlns:cx6="http://schemas.microsoft.com/office/drawing/2016/5/12/chartex" xmlns:cx7="http://schemas.microsoft.com/office/drawing/2016/5/13/chartex" xmlns:cx8="http://schemas.microsoft.com/office/drawing/2016/5/14/chartex" xmlns:mc="http://schemas.openxmlformats.org/markup-compatibility/2006" xmlns:aink="http://schemas.microsoft.com/office/drawing/2016/ink" xmlns:am3d="http://schemas.microsoft.com/office/drawing/2017/model3d" xmlns:o="urn:schemas-microsoft-com:office:office" xmlns:r="http://schemas.openxmlformats.org/officeDocument/2006/relationships" xmlns:m="http://schemas.openxmlformats.org/officeDocument/2006/math" xmlns:v="urn:schemas-microsoft-com:vml" xmlns:wp14="http://schemas.microsoft.com/office/word/2010/wordprocessingDrawing" xmlns:wp="http://schemas.openxmlformats.org/drawingml/2006/wordprocessingDrawing" xmlns:w10="urn:schemas-microsoft-com:office:word" xmlns:w="http://schemas.openxmlformats.org/wordprocessingml/2006/main" xmlns:w14="http://schemas.microsoft.com/office/word/2010/wordml" xmlns:w15="http://schemas.microsoft.com/office/word/2012/wordml" xmlns:w16cid="http://schemas.microsoft.com/office/word/2016/wordml/cid" xmlns:w16se="http://schemas.microsoft.com/office/word/2015/wordml/symex" xmlns:wpg="http://schemas.microsoft.com/office/word/2010/wordprocessingGroup" xmlns:wpi="http://schemas.microsoft.com/office/word/2010/wordprocessingInk" xmlns:wne="http://schemas.microsoft.com/office/word/2006/wordml" xmlns:wps="http://schemas.microsoft.com/office/word/2010/wordprocessingShape" mc:Ignorable="w14 w15 w16se w16cid wp14">
+  <w:abstractNum w:abstractNumId="0" w15:restartNumberingAfterBreak="0">
+    <w:nsid w:val="1EF96917"/>
+    <w:multiLevelType w:val="multilevel"/>
+    <w:tmpl w:val="DAAA5E38"/>
+    <w:lvl w:ilvl="0">
+      <w:start w:val="1"/>
+      <w:numFmt w:val="decimal"/>
+      <w:lvlText w:val="%1"/>
+      <w:lvlJc w:val="left"/>
+      <w:pPr>
+        <w:ind w:left="384" w:hanging="384"/>
+      </w:pPr>
+      <w:rPr>
+        <w:rFonts w:hint="default"/>
+      </w:rPr>
+    </w:lvl>
+    <w:lvl w:ilvl="1">
+      <w:start w:val="1"/>
+      <w:numFmt w:val="decimal"/>
+      <w:lvlText w:val="%1.%2"/>
+      <w:lvlJc w:val="left"/>
+      <w:pPr>
+        <w:ind w:left="384" w:hanging="384"/>
+      </w:pPr>
+      <w:rPr>
+        <w:rFonts w:hint="default"/>
+      </w:rPr>
+    </w:lvl>
+    <w:lvl w:ilvl="2">
+      <w:start w:val="1"/>
+      <w:numFmt w:val="decimal"/>
+      <w:lvlText w:val="%1.%2.%3"/>
+      <w:lvlJc w:val="left"/>
+      <w:pPr>
+        <w:ind w:left="720" w:hanging="720"/>
+      </w:pPr>
+      <w:rPr>
+        <w:rFonts w:hint="default"/>
+      </w:rPr>
+    </w:lvl>
+    <w:lvl w:ilvl="3">
+      <w:start w:val="1"/>
+      <w:numFmt w:val="decimal"/>
+      <w:lvlText w:val="%1.%2.%3.%4"/>
+      <w:lvlJc w:val="left"/>
+      <w:pPr>
+        <w:ind w:left="720" w:hanging="720"/>
+      </w:pPr>
+      <w:rPr>
+        <w:rFonts w:hint="default"/>
+      </w:rPr>
+    </w:lvl>
+    <w:lvl w:ilvl="4">
+      <w:start w:val="1"/>
+      <w:numFmt w:val="decimal"/>
+      <w:lvlText w:val="%1.%2.%3.%4.%5"/>
+      <w:lvlJc w:val="left"/>
+      <w:pPr>
+        <w:ind w:left="1080" w:hanging="1080"/>
+      </w:pPr>
+      <w:rPr>
+        <w:rFonts w:hint="default"/>
+      </w:rPr>
+    </w:lvl>
+    <w:lvl w:ilvl="5">
+      <w:start w:val="1"/>
+      <w:numFmt w:val="decimal"/>
+      <w:lvlText w:val="%1.%2.%3.%4.%5.%6"/>
+      <w:lvlJc w:val="left"/>
+      <w:pPr>
+        <w:ind w:left="1080" w:hanging="1080"/>
+      </w:pPr>
+      <w:rPr>
+        <w:rFonts w:hint="default"/>
+      </w:rPr>
+    </w:lvl>
+    <w:lvl w:ilvl="6">
+      <w:start w:val="1"/>
+      <w:numFmt w:val="decimal"/>
+      <w:lvlText w:val="%1.%2.%3.%4.%5.%6.%7"/>
+      <w:lvlJc w:val="left"/>
+      <w:pPr>
+        <w:ind w:left="1440" w:hanging="1440"/>
+      </w:pPr>
+      <w:rPr>
+        <w:rFonts w:hint="default"/>
+      </w:rPr>
+    </w:lvl>
+    <w:lvl w:ilvl="7">
+      <w:start w:val="1"/>
+      <w:numFmt w:val="decimal"/>
+      <w:lvlText w:val="%1.%2.%3.%4.%5.%6.%7.%8"/>
+      <w:lvlJc w:val="left"/>
+      <w:pPr>
+        <w:ind w:left="1440" w:hanging="1440"/>
+      </w:pPr>
+      <w:rPr>
+        <w:rFonts w:hint="default"/>
+      </w:rPr>
+    </w:lvl>
+    <w:lvl w:ilvl="8">
+      <w:start w:val="1"/>
+      <w:numFmt w:val="decimal"/>
+      <w:lvlText w:val="%1.%2.%3.%4.%5.%6.%7.%8.%9"/>
+      <w:lvlJc w:val="left"/>
+      <w:pPr>
+        <w:ind w:left="1440" w:hanging="1440"/>
+      </w:pPr>
+      <w:rPr>
+        <w:rFonts w:hint="default"/>
+      </w:rPr>
+    </w:lvl>
+  </w:abstractNum>
+  <w:num w:numId="1">
+    <w:abstractNumId w:val="0"/>
+  </w:num>
+</w:numbering>
 </file>
 
 <file path=word/styles.xml><?xml version="1.0" encoding="utf-8"?>
@@ -1230,6 +2502,28 @@
       <w:szCs w:val="24"/>
     </w:rPr>
   </w:style>
+  <w:style w:type="paragraph" w:styleId="Heading4">
+    <w:name w:val="heading 4"/>
+    <w:basedOn w:val="Normal"/>
+    <w:next w:val="Normal"/>
+    <w:link w:val="Heading4Char"/>
+    <w:uiPriority w:val="9"/>
+    <w:unhideWhenUsed/>
+    <w:qFormat/>
+    <w:rsid w:val="004B3F91"/>
+    <w:pPr>
+      <w:keepNext/>
+      <w:keepLines/>
+      <w:spacing w:before="40" w:after="0"/>
+      <w:outlineLvl w:val="3"/>
+    </w:pPr>
+    <w:rPr>
+      <w:rFonts w:asciiTheme="majorHAnsi" w:eastAsiaTheme="majorEastAsia" w:hAnsiTheme="majorHAnsi" w:cstheme="majorBidi"/>
+      <w:i/>
+      <w:iCs/>
+      <w:color w:val="2F5496" w:themeColor="accent1" w:themeShade="BF"/>
+    </w:rPr>
+  </w:style>
   <w:style w:type="character" w:default="1" w:styleId="DefaultParagraphFont">
     <w:name w:val="Default Paragraph Font"/>
     <w:uiPriority w:val="1"/>
@@ -1334,6 +2628,68 @@
       <w:color w:val="1F3763" w:themeColor="accent1" w:themeShade="7F"/>
       <w:sz w:val="24"/>
       <w:szCs w:val="24"/>
+    </w:rPr>
+  </w:style>
+  <w:style w:type="paragraph" w:styleId="TOC1">
+    <w:name w:val="toc 1"/>
+    <w:basedOn w:val="Normal"/>
+    <w:next w:val="Normal"/>
+    <w:autoRedefine/>
+    <w:uiPriority w:val="39"/>
+    <w:unhideWhenUsed/>
+    <w:rsid w:val="008B5AC6"/>
+    <w:pPr>
+      <w:spacing w:after="100"/>
+    </w:pPr>
+  </w:style>
+  <w:style w:type="paragraph" w:styleId="TOC2">
+    <w:name w:val="toc 2"/>
+    <w:basedOn w:val="Normal"/>
+    <w:next w:val="Normal"/>
+    <w:autoRedefine/>
+    <w:uiPriority w:val="39"/>
+    <w:unhideWhenUsed/>
+    <w:rsid w:val="008B5AC6"/>
+    <w:pPr>
+      <w:spacing w:after="100"/>
+      <w:ind w:left="220"/>
+    </w:pPr>
+  </w:style>
+  <w:style w:type="paragraph" w:styleId="TOC3">
+    <w:name w:val="toc 3"/>
+    <w:basedOn w:val="Normal"/>
+    <w:next w:val="Normal"/>
+    <w:autoRedefine/>
+    <w:uiPriority w:val="39"/>
+    <w:unhideWhenUsed/>
+    <w:rsid w:val="008B5AC6"/>
+    <w:pPr>
+      <w:spacing w:after="100"/>
+      <w:ind w:left="440"/>
+    </w:pPr>
+  </w:style>
+  <w:style w:type="character" w:styleId="Hyperlink">
+    <w:name w:val="Hyperlink"/>
+    <w:basedOn w:val="DefaultParagraphFont"/>
+    <w:uiPriority w:val="99"/>
+    <w:unhideWhenUsed/>
+    <w:rsid w:val="008B5AC6"/>
+    <w:rPr>
+      <w:color w:val="0563C1" w:themeColor="hyperlink"/>
+      <w:u w:val="single"/>
+    </w:rPr>
+  </w:style>
+  <w:style w:type="character" w:customStyle="1" w:styleId="Heading4Char">
+    <w:name w:val="Heading 4 Char"/>
+    <w:basedOn w:val="DefaultParagraphFont"/>
+    <w:link w:val="Heading4"/>
+    <w:uiPriority w:val="9"/>
+    <w:rsid w:val="004B3F91"/>
+    <w:rPr>
+      <w:rFonts w:asciiTheme="majorHAnsi" w:eastAsiaTheme="majorEastAsia" w:hAnsiTheme="majorHAnsi" w:cstheme="majorBidi"/>
+      <w:i/>
+      <w:iCs/>
+      <w:color w:val="2F5496" w:themeColor="accent1" w:themeShade="BF"/>
     </w:rPr>
   </w:style>
 </w:styles>
@@ -1635,15 +2991,6 @@
 </file>
 
 <file path=customXml/item1.xml><?xml version="1.0" encoding="utf-8"?>
-<?mso-contentType ?>
-<FormTemplates xmlns="http://schemas.microsoft.com/sharepoint/v3/contenttype/forms">
-  <Display>DocumentLibraryForm</Display>
-  <Edit>DocumentLibraryForm</Edit>
-  <New>DocumentLibraryForm</New>
-</FormTemplates>
-</file>
-
-<file path=customXml/item2.xml><?xml version="1.0" encoding="utf-8"?>
 <ct:contentTypeSchema xmlns:ct="http://schemas.microsoft.com/office/2006/metadata/contentType" xmlns:ma="http://schemas.microsoft.com/office/2006/metadata/properties/metaAttributes" ct:_="" ma:_="" ma:contentTypeName="Document" ma:contentTypeID="0x010100E3420C8475A9D943BB28595EB71E751D" ma:contentTypeVersion="9" ma:contentTypeDescription="Create a new document." ma:contentTypeScope="" ma:versionID="175cc12013435ef0416ef01e60c9d283">
   <xsd:schema xmlns:xsd="http://www.w3.org/2001/XMLSchema" xmlns:xs="http://www.w3.org/2001/XMLSchema" xmlns:p="http://schemas.microsoft.com/office/2006/metadata/properties" xmlns:ns3="e2011aa7-8d7b-4b40-9037-a04182a8f09c" xmlns:ns4="db0925d8-699e-4aef-8a36-f00f1d0b33a9" targetNamespace="http://schemas.microsoft.com/office/2006/metadata/properties" ma:root="true" ma:fieldsID="ca2154c6b44edaa1d911d9def94084d9" ns3:_="" ns4:_="">
     <xsd:import namespace="e2011aa7-8d7b-4b40-9037-a04182a8f09c"/>
@@ -1840,6 +3187,15 @@
 </ct:contentTypeSchema>
 </file>
 
+<file path=customXml/item2.xml><?xml version="1.0" encoding="utf-8"?>
+<?mso-contentType ?>
+<FormTemplates xmlns="http://schemas.microsoft.com/sharepoint/v3/contenttype/forms">
+  <Display>DocumentLibraryForm</Display>
+  <Edit>DocumentLibraryForm</Edit>
+  <New>DocumentLibraryForm</New>
+</FormTemplates>
+</file>
+
 <file path=customXml/item3.xml><?xml version="1.0" encoding="utf-8"?>
 <p:properties xmlns:p="http://schemas.microsoft.com/office/2006/metadata/properties" xmlns:xsi="http://www.w3.org/2001/XMLSchema-instance" xmlns:pc="http://schemas.microsoft.com/office/infopath/2007/PartnerControls">
   <documentManagement/>
@@ -1851,14 +3207,6 @@
 </file>
 
 <file path=customXml/itemProps1.xml><?xml version="1.0" encoding="utf-8"?>
-<ds:datastoreItem xmlns:ds="http://schemas.openxmlformats.org/officeDocument/2006/customXml" ds:itemID="{CAFBE772-4066-46DC-92F9-89683E55A261}">
-  <ds:schemaRefs>
-    <ds:schemaRef ds:uri="http://schemas.microsoft.com/sharepoint/v3/contenttype/forms"/>
-  </ds:schemaRefs>
-</ds:datastoreItem>
-</file>
-
-<file path=customXml/itemProps2.xml><?xml version="1.0" encoding="utf-8"?>
 <ds:datastoreItem xmlns:ds="http://schemas.openxmlformats.org/officeDocument/2006/customXml" ds:itemID="{0C350303-7DEC-4A27-A1F8-DD5FA8DC047F}">
   <ds:schemaRefs>
     <ds:schemaRef ds:uri="http://schemas.microsoft.com/office/2006/metadata/contentType"/>
@@ -1877,6 +3225,14 @@
 </ds:datastoreItem>
 </file>
 
+<file path=customXml/itemProps2.xml><?xml version="1.0" encoding="utf-8"?>
+<ds:datastoreItem xmlns:ds="http://schemas.openxmlformats.org/officeDocument/2006/customXml" ds:itemID="{CAFBE772-4066-46DC-92F9-89683E55A261}">
+  <ds:schemaRefs>
+    <ds:schemaRef ds:uri="http://schemas.microsoft.com/sharepoint/v3/contenttype/forms"/>
+  </ds:schemaRefs>
+</ds:datastoreItem>
+</file>
+
 <file path=customXml/itemProps3.xml><?xml version="1.0" encoding="utf-8"?>
 <ds:datastoreItem xmlns:ds="http://schemas.openxmlformats.org/officeDocument/2006/customXml" ds:itemID="{D905B789-469E-4631-8531-67A34AC5751F}">
   <ds:schemaRefs>
@@ -1887,7 +3243,7 @@
 </file>
 
 <file path=customXml/itemProps4.xml><?xml version="1.0" encoding="utf-8"?>
-<ds:datastoreItem xmlns:ds="http://schemas.openxmlformats.org/officeDocument/2006/customXml" ds:itemID="{FE05AC36-A5D8-45A4-B844-48D27B581EBA}">
+<ds:datastoreItem xmlns:ds="http://schemas.openxmlformats.org/officeDocument/2006/customXml" ds:itemID="{BABFA549-C82F-403B-9384-E8F1B0C6198D}">
   <ds:schemaRefs>
     <ds:schemaRef ds:uri="http://schemas.openxmlformats.org/officeDocument/2006/bibliography"/>
   </ds:schemaRefs>

</xml_diff>